<commit_message>
GFIR-73: metastability_wp summary document update
</commit_message>
<xml_diff>
--- a/user_folders/furkan_k/doc/summary_metastability.docx
+++ b/user_folders/furkan_k/doc/summary_metastability.docx
@@ -568,6 +568,7 @@
     </w:p>
     <w:p>
       <w:pPr>
+        <w:jc w:val="both"/>
         <w:rPr>
           <w:rFonts w:ascii="Times New Roman" w:hAnsi="Times New Roman" w:cs="Times New Roman"/>
         </w:rPr>
@@ -589,6 +590,7 @@
     </w:p>
     <w:p>
       <w:pPr>
+        <w:jc w:val="both"/>
         <w:rPr>
           <w:rFonts w:ascii="Times New Roman" w:hAnsi="Times New Roman" w:cs="Times New Roman"/>
         </w:rPr>
@@ -619,6 +621,7 @@
     </w:p>
     <w:p>
       <w:pPr>
+        <w:jc w:val="both"/>
         <w:rPr>
           <w:rFonts w:ascii="Times New Roman" w:hAnsi="Times New Roman" w:cs="Times New Roman"/>
         </w:rPr>
@@ -649,6 +652,7 @@
     </w:p>
     <w:p>
       <w:pPr>
+        <w:jc w:val="both"/>
         <w:rPr>
           <w:rFonts w:ascii="Times New Roman" w:hAnsi="Times New Roman" w:cs="Times New Roman"/>
         </w:rPr>
@@ -679,6 +683,7 @@
     </w:p>
     <w:p>
       <w:pPr>
+        <w:jc w:val="both"/>
         <w:rPr>
           <w:rFonts w:ascii="Times New Roman" w:hAnsi="Times New Roman" w:cs="Times New Roman"/>
         </w:rPr>
@@ -700,20 +705,23 @@
     </w:p>
     <w:p>
       <w:pPr>
-        <w:rPr>
-          <w:rFonts w:ascii="Times New Roman" w:hAnsi="Times New Roman" w:cs="Times New Roman"/>
-        </w:rPr>
-      </w:pPr>
-    </w:p>
-    <w:p>
-      <w:pPr>
-        <w:rPr>
-          <w:rFonts w:ascii="Times New Roman" w:hAnsi="Times New Roman" w:cs="Times New Roman"/>
-        </w:rPr>
-      </w:pPr>
-    </w:p>
-    <w:p>
-      <w:pPr>
+        <w:jc w:val="both"/>
+        <w:rPr>
+          <w:rFonts w:ascii="Times New Roman" w:hAnsi="Times New Roman" w:cs="Times New Roman"/>
+        </w:rPr>
+      </w:pPr>
+    </w:p>
+    <w:p>
+      <w:pPr>
+        <w:jc w:val="both"/>
+        <w:rPr>
+          <w:rFonts w:ascii="Times New Roman" w:hAnsi="Times New Roman" w:cs="Times New Roman"/>
+        </w:rPr>
+      </w:pPr>
+    </w:p>
+    <w:p>
+      <w:pPr>
+        <w:jc w:val="both"/>
         <w:rPr>
           <w:rFonts w:ascii="Times New Roman" w:hAnsi="Times New Roman" w:cs="Times New Roman"/>
           <w:b/>
@@ -736,6 +744,7 @@
     </w:p>
     <w:p>
       <w:pPr>
+        <w:jc w:val="both"/>
         <w:rPr>
           <w:rFonts w:ascii="Times New Roman" w:hAnsi="Times New Roman" w:cs="Times New Roman"/>
           <w:b/>
@@ -757,6 +766,7 @@
           <w:ilvl w:val="0"/>
           <w:numId w:val="4"/>
         </w:numPr>
+        <w:jc w:val="both"/>
         <w:rPr>
           <w:rFonts w:ascii="Times New Roman" w:hAnsi="Times New Roman" w:cs="Times New Roman"/>
         </w:rPr>
@@ -770,6 +780,7 @@
     </w:p>
     <w:p>
       <w:pPr>
+        <w:jc w:val="both"/>
         <w:rPr>
           <w:rFonts w:ascii="Times New Roman" w:hAnsi="Times New Roman" w:cs="Times New Roman"/>
           <w:b/>
@@ -791,6 +802,7 @@
           <w:ilvl w:val="0"/>
           <w:numId w:val="5"/>
         </w:numPr>
+        <w:jc w:val="both"/>
         <w:rPr>
           <w:rFonts w:ascii="Times New Roman" w:hAnsi="Times New Roman" w:cs="Times New Roman"/>
         </w:rPr>
@@ -822,7 +834,97 @@
         <w:rPr>
           <w:rFonts w:ascii="Times New Roman" w:hAnsi="Times New Roman" w:cs="Times New Roman"/>
         </w:rPr>
-        <w:t xml:space="preserve"> by adding more flip-flops in synchronizers (e.g., 3-stage chains).</w:t>
+        <w:t xml:space="preserve"> by adding more flip-flops in synchronizers</w:t>
+      </w:r>
+      <w:r>
+        <w:rPr>
+          <w:rFonts w:ascii="Times New Roman" w:hAnsi="Times New Roman" w:cs="Times New Roman"/>
+        </w:rPr>
+        <w:t>.</w:t>
+      </w:r>
+      <w:r>
+        <w:rPr>
+          <w:rFonts w:ascii="Times New Roman" w:hAnsi="Times New Roman" w:cs="Times New Roman"/>
+        </w:rPr>
+        <w:t xml:space="preserve"> e.g., 3-stage chains</w:t>
+      </w:r>
+      <w:r>
+        <w:rPr>
+          <w:rFonts w:ascii="Times New Roman" w:hAnsi="Times New Roman" w:cs="Times New Roman"/>
+        </w:rPr>
+        <w:t xml:space="preserve"> t</w:t>
+      </w:r>
+      <w:r>
+        <w:rPr>
+          <w:rFonts w:ascii="Times New Roman" w:hAnsi="Times New Roman" w:cs="Times New Roman"/>
+          <w:vertAlign w:val="subscript"/>
+        </w:rPr>
+        <w:t xml:space="preserve">MET(total) </w:t>
+      </w:r>
+      <w:r>
+        <w:rPr>
+          <w:rFonts w:ascii="Times New Roman" w:hAnsi="Times New Roman" w:cs="Times New Roman"/>
+        </w:rPr>
+        <w:t>= t</w:t>
+      </w:r>
+      <w:r>
+        <w:rPr>
+          <w:rFonts w:ascii="Times New Roman" w:hAnsi="Times New Roman" w:cs="Times New Roman"/>
+          <w:vertAlign w:val="subscript"/>
+        </w:rPr>
+        <w:t>MET1</w:t>
+      </w:r>
+      <w:r>
+        <w:rPr>
+          <w:rFonts w:ascii="Times New Roman" w:hAnsi="Times New Roman" w:cs="Times New Roman"/>
+        </w:rPr>
+        <w:t xml:space="preserve"> + </w:t>
+      </w:r>
+      <w:r>
+        <w:rPr>
+          <w:rFonts w:ascii="Times New Roman" w:hAnsi="Times New Roman" w:cs="Times New Roman"/>
+        </w:rPr>
+        <w:t>t</w:t>
+      </w:r>
+      <w:r>
+        <w:rPr>
+          <w:rFonts w:ascii="Times New Roman" w:hAnsi="Times New Roman" w:cs="Times New Roman"/>
+          <w:vertAlign w:val="subscript"/>
+        </w:rPr>
+        <w:t>MET</w:t>
+      </w:r>
+      <w:r>
+        <w:rPr>
+          <w:rFonts w:ascii="Times New Roman" w:hAnsi="Times New Roman" w:cs="Times New Roman"/>
+          <w:vertAlign w:val="subscript"/>
+        </w:rPr>
+        <w:t>2</w:t>
+      </w:r>
+      <w:r>
+        <w:rPr>
+          <w:rFonts w:ascii="Times New Roman" w:hAnsi="Times New Roman" w:cs="Times New Roman"/>
+        </w:rPr>
+        <w:t xml:space="preserve"> + </w:t>
+      </w:r>
+      <w:r>
+        <w:rPr>
+          <w:rFonts w:ascii="Times New Roman" w:hAnsi="Times New Roman" w:cs="Times New Roman"/>
+        </w:rPr>
+        <w:t>t</w:t>
+      </w:r>
+      <w:r>
+        <w:rPr>
+          <w:rFonts w:ascii="Times New Roman" w:hAnsi="Times New Roman" w:cs="Times New Roman"/>
+          <w:vertAlign w:val="subscript"/>
+        </w:rPr>
+        <w:t>MET</w:t>
+      </w:r>
+      <w:r>
+        <w:rPr>
+          <w:rFonts w:ascii="Times New Roman" w:hAnsi="Times New Roman" w:cs="Times New Roman"/>
+          <w:vertAlign w:val="subscript"/>
+        </w:rPr>
+        <w:t>3</w:t>
       </w:r>
     </w:p>
     <w:p>
@@ -831,6 +933,7 @@
           <w:ilvl w:val="0"/>
           <w:numId w:val="5"/>
         </w:numPr>
+        <w:jc w:val="both"/>
         <w:rPr>
           <w:rFonts w:ascii="Times New Roman" w:hAnsi="Times New Roman" w:cs="Times New Roman"/>
         </w:rPr>
@@ -852,13 +955,219 @@
     </w:p>
     <w:p>
       <w:pPr>
-        <w:rPr>
-          <w:rFonts w:ascii="Times New Roman" w:hAnsi="Times New Roman" w:cs="Times New Roman"/>
-        </w:rPr>
-      </w:pPr>
-    </w:p>
-    <w:p>
-      <w:pPr>
+        <w:jc w:val="both"/>
+        <w:rPr>
+          <w:rFonts w:ascii="Times New Roman" w:hAnsi="Times New Roman" w:cs="Times New Roman"/>
+        </w:rPr>
+      </w:pPr>
+      <w:r>
+        <w:rPr>
+          <w:rFonts w:ascii="Times New Roman" w:hAnsi="Times New Roman" w:cs="Times New Roman"/>
+        </w:rPr>
+        <w:t>Finally, to</w:t>
+      </w:r>
+      <w:r>
+        <w:rPr>
+          <w:rFonts w:ascii="Times New Roman" w:hAnsi="Times New Roman" w:cs="Times New Roman"/>
+        </w:rPr>
+        <w:t xml:space="preserve"> improve the system’s MTBF, </w:t>
+      </w:r>
+      <w:r>
+        <w:rPr>
+          <w:rFonts w:ascii="Times New Roman" w:hAnsi="Times New Roman" w:cs="Times New Roman"/>
+        </w:rPr>
+        <w:t>synchronizer</w:t>
+      </w:r>
+      <w:r>
+        <w:rPr>
+          <w:rFonts w:ascii="Times New Roman" w:hAnsi="Times New Roman" w:cs="Times New Roman"/>
+        </w:rPr>
+        <w:t>’s length should be increased.</w:t>
+      </w:r>
+    </w:p>
+    <w:p>
+      <w:pPr>
+        <w:jc w:val="both"/>
+        <w:rPr>
+          <w:rFonts w:ascii="Times New Roman" w:hAnsi="Times New Roman" w:cs="Times New Roman"/>
+        </w:rPr>
+      </w:pPr>
+      <m:oMathPara>
+        <m:oMath>
+          <m:sSub>
+            <m:sSubPr>
+              <m:ctrlPr>
+                <w:rPr>
+                  <w:rFonts w:ascii="Cambria Math" w:hAnsi="Cambria Math" w:cs="Times New Roman"/>
+                  <w:i/>
+                </w:rPr>
+              </m:ctrlPr>
+            </m:sSubPr>
+            <m:e>
+              <m:r>
+                <w:rPr>
+                  <w:rFonts w:ascii="Cambria Math" w:hAnsi="Cambria Math" w:cs="Times New Roman"/>
+                </w:rPr>
+                <m:t>failure rate</m:t>
+              </m:r>
+            </m:e>
+            <m:sub>
+              <m:r>
+                <w:rPr>
+                  <w:rFonts w:ascii="Cambria Math" w:hAnsi="Cambria Math" w:cs="Times New Roman"/>
+                </w:rPr>
+                <m:t>design</m:t>
+              </m:r>
+            </m:sub>
+          </m:sSub>
+          <m:r>
+            <w:rPr>
+              <w:rFonts w:ascii="Cambria Math" w:hAnsi="Cambria Math" w:cs="Times New Roman"/>
+            </w:rPr>
+            <m:t>=</m:t>
+          </m:r>
+          <m:f>
+            <m:fPr>
+              <m:ctrlPr>
+                <w:rPr>
+                  <w:rFonts w:ascii="Cambria Math" w:hAnsi="Cambria Math" w:cs="Times New Roman"/>
+                  <w:i/>
+                </w:rPr>
+              </m:ctrlPr>
+            </m:fPr>
+            <m:num>
+              <m:r>
+                <w:rPr>
+                  <w:rFonts w:ascii="Cambria Math" w:hAnsi="Cambria Math" w:cs="Times New Roman"/>
+                </w:rPr>
+                <m:t>1</m:t>
+              </m:r>
+            </m:num>
+            <m:den>
+              <m:sSub>
+                <m:sSubPr>
+                  <m:ctrlPr>
+                    <w:rPr>
+                      <w:rFonts w:ascii="Cambria Math" w:hAnsi="Cambria Math" w:cs="Times New Roman"/>
+                      <w:i/>
+                    </w:rPr>
+                  </m:ctrlPr>
+                </m:sSubPr>
+                <m:e>
+                  <m:r>
+                    <w:rPr>
+                      <w:rFonts w:ascii="Cambria Math" w:hAnsi="Cambria Math" w:cs="Times New Roman"/>
+                    </w:rPr>
+                    <m:t>MTBF</m:t>
+                  </m:r>
+                </m:e>
+                <m:sub>
+                  <m:r>
+                    <w:rPr>
+                      <w:rFonts w:ascii="Cambria Math" w:hAnsi="Cambria Math" w:cs="Times New Roman"/>
+                    </w:rPr>
+                    <m:t>design</m:t>
+                  </m:r>
+                </m:sub>
+              </m:sSub>
+            </m:den>
+          </m:f>
+          <m:r>
+            <w:rPr>
+              <w:rFonts w:ascii="Cambria Math" w:hAnsi="Cambria Math" w:cs="Times New Roman"/>
+            </w:rPr>
+            <m:t>=</m:t>
+          </m:r>
+          <m:nary>
+            <m:naryPr>
+              <m:chr m:val="∑"/>
+              <m:limLoc m:val="undOvr"/>
+              <m:ctrlPr>
+                <w:rPr>
+                  <w:rFonts w:ascii="Cambria Math" w:hAnsi="Cambria Math" w:cs="Times New Roman"/>
+                  <w:i/>
+                </w:rPr>
+              </m:ctrlPr>
+            </m:naryPr>
+            <m:sub>
+              <m:r>
+                <w:rPr>
+                  <w:rFonts w:ascii="Cambria Math" w:hAnsi="Cambria Math" w:cs="Times New Roman"/>
+                </w:rPr>
+                <m:t>i=1</m:t>
+              </m:r>
+            </m:sub>
+            <m:sup>
+              <m:r>
+                <w:rPr>
+                  <w:rFonts w:ascii="Cambria Math" w:hAnsi="Cambria Math" w:cs="Times New Roman"/>
+                </w:rPr>
+                <m:t>chain length</m:t>
+              </m:r>
+            </m:sup>
+            <m:e>
+              <m:f>
+                <m:fPr>
+                  <m:ctrlPr>
+                    <w:rPr>
+                      <w:rFonts w:ascii="Cambria Math" w:hAnsi="Cambria Math" w:cs="Times New Roman"/>
+                      <w:i/>
+                    </w:rPr>
+                  </m:ctrlPr>
+                </m:fPr>
+                <m:num>
+                  <m:r>
+                    <w:rPr>
+                      <w:rFonts w:ascii="Cambria Math" w:hAnsi="Cambria Math" w:cs="Times New Roman"/>
+                    </w:rPr>
+                    <m:t>1</m:t>
+                  </m:r>
+                </m:num>
+                <m:den>
+                  <m:sSub>
+                    <m:sSubPr>
+                      <m:ctrlPr>
+                        <w:rPr>
+                          <w:rFonts w:ascii="Cambria Math" w:hAnsi="Cambria Math" w:cs="Times New Roman"/>
+                          <w:i/>
+                        </w:rPr>
+                      </m:ctrlPr>
+                    </m:sSubPr>
+                    <m:e>
+                      <m:r>
+                        <w:rPr>
+                          <w:rFonts w:ascii="Cambria Math" w:hAnsi="Cambria Math" w:cs="Times New Roman"/>
+                        </w:rPr>
+                        <m:t>MTBF</m:t>
+                      </m:r>
+                    </m:e>
+                    <m:sub>
+                      <m:r>
+                        <w:rPr>
+                          <w:rFonts w:ascii="Cambria Math" w:hAnsi="Cambria Math" w:cs="Times New Roman"/>
+                        </w:rPr>
+                        <m:t>i</m:t>
+                      </m:r>
+                    </m:sub>
+                  </m:sSub>
+                </m:den>
+              </m:f>
+            </m:e>
+          </m:nary>
+        </m:oMath>
+      </m:oMathPara>
+    </w:p>
+    <w:p>
+      <w:pPr>
+        <w:jc w:val="both"/>
+        <w:rPr>
+          <w:rFonts w:ascii="Times New Roman" w:hAnsi="Times New Roman" w:cs="Times New Roman"/>
+        </w:rPr>
+      </w:pPr>
+    </w:p>
+    <w:p>
+      <w:pPr>
+        <w:jc w:val="both"/>
         <w:rPr>
           <w:rFonts w:ascii="Times New Roman" w:hAnsi="Times New Roman" w:cs="Times New Roman"/>
           <w:b/>
@@ -884,6 +1193,7 @@
           <w:ilvl w:val="0"/>
           <w:numId w:val="6"/>
         </w:numPr>
+        <w:jc w:val="both"/>
         <w:rPr>
           <w:rFonts w:ascii="Times New Roman" w:hAnsi="Times New Roman" w:cs="Times New Roman"/>
         </w:rPr>
@@ -915,6 +1225,7 @@
           <w:ilvl w:val="0"/>
           <w:numId w:val="6"/>
         </w:numPr>
+        <w:jc w:val="both"/>
         <w:rPr>
           <w:rFonts w:ascii="Times New Roman" w:hAnsi="Times New Roman" w:cs="Times New Roman"/>
         </w:rPr>
@@ -951,13 +1262,15 @@
     </w:p>
     <w:p>
       <w:pPr>
-        <w:rPr>
-          <w:rFonts w:ascii="Times New Roman" w:hAnsi="Times New Roman" w:cs="Times New Roman"/>
-        </w:rPr>
-      </w:pPr>
-    </w:p>
-    <w:p>
-      <w:pPr>
+        <w:jc w:val="both"/>
+        <w:rPr>
+          <w:rFonts w:ascii="Times New Roman" w:hAnsi="Times New Roman" w:cs="Times New Roman"/>
+        </w:rPr>
+      </w:pPr>
+    </w:p>
+    <w:p>
+      <w:pPr>
+        <w:jc w:val="both"/>
         <w:rPr>
           <w:rFonts w:ascii="Times New Roman" w:hAnsi="Times New Roman" w:cs="Times New Roman"/>
         </w:rPr>
@@ -2493,6 +2806,7 @@
   <w:style w:type="character" w:default="1" w:styleId="DefaultParagraphFont">
     <w:name w:val="Default Paragraph Font"/>
     <w:uiPriority w:val="1"/>
+    <w:semiHidden/>
     <w:unhideWhenUsed/>
   </w:style>
   <w:style w:type="table" w:default="1" w:styleId="TableNormal">

</xml_diff>